<commit_message>
Resume doc and pdf updated
</commit_message>
<xml_diff>
--- a/assets/pdf/Resume_Nikhil_Kumar_Sharma.docx
+++ b/assets/pdf/Resume_Nikhil_Kumar_Sharma.docx
@@ -2138,14 +2138,14 @@
         <w:rPr>
           <w:rFonts w:ascii="Candara" w:hAnsi="Candara" w:cstheme="minorHAnsi"/>
         </w:rPr>
-        <w:t>eTilt</w:t>
+        <w:t>eTilt-optimisation</w:t>
       </w:r>
       <w:proofErr w:type="spellEnd"/>
       <w:r>
         <w:rPr>
           <w:rFonts w:ascii="Candara" w:hAnsi="Candara" w:cstheme="minorHAnsi"/>
         </w:rPr>
-        <w:t>-optimisation.</w:t>
+        <w:t>.</w:t>
       </w:r>
     </w:p>
     <w:p>
@@ -2612,13 +2612,7 @@
         <w:rPr>
           <w:rFonts w:ascii="Candara" w:hAnsi="Candara" w:cstheme="minorHAnsi"/>
         </w:rPr>
-        <w:t xml:space="preserve">-lab, </w:t>
-      </w:r>
-      <w:r>
-        <w:rPr>
-          <w:rFonts w:ascii="Candara" w:hAnsi="Candara" w:cstheme="minorHAnsi"/>
-        </w:rPr>
-        <w:t>data transformation, HDFS, Git, Kepler-maps</w:t>
+        <w:t>-lab, data transformation, HDFS, Git, Kepler-maps</w:t>
       </w:r>
       <w:r>
         <w:rPr>
@@ -2818,8 +2812,10 @@
           <w:color w:val="000000" w:themeColor="text1"/>
           <w:highlight w:val="lightGray"/>
         </w:rPr>
-        <w:t xml:space="preserve">        </w:t>
-      </w:r>
+        <w:t xml:space="preserve">       </w:t>
+      </w:r>
+      <w:bookmarkStart w:id="10" w:name="_GoBack"/>
+      <w:bookmarkEnd w:id="10"/>
       <w:r>
         <w:rPr>
           <w:rFonts w:ascii="Candara" w:eastAsia="Calibri" w:hAnsi="Candara" w:cstheme="minorHAnsi"/>
@@ -2863,7 +2859,7 @@
           <w:color w:val="7F7F7F" w:themeColor="text1" w:themeTint="80"/>
           <w:highlight w:val="lightGray"/>
         </w:rPr>
-        <w:t xml:space="preserve">Oct </w:t>
+        <w:t>Sep</w:t>
       </w:r>
       <w:r>
         <w:rPr>
@@ -2872,7 +2868,7 @@
           <w:color w:val="7F7F7F" w:themeColor="text1" w:themeTint="80"/>
           <w:highlight w:val="lightGray"/>
         </w:rPr>
-        <w:t>202</w:t>
+        <w:t xml:space="preserve"> </w:t>
       </w:r>
       <w:r>
         <w:rPr>
@@ -2881,6 +2877,15 @@
           <w:color w:val="7F7F7F" w:themeColor="text1" w:themeTint="80"/>
           <w:highlight w:val="lightGray"/>
         </w:rPr>
+        <w:t>202</w:t>
+      </w:r>
+      <w:r>
+        <w:rPr>
+          <w:rFonts w:ascii="Candara" w:eastAsia="Calibri" w:hAnsi="Candara" w:cstheme="minorHAnsi"/>
+          <w:i/>
+          <w:color w:val="7F7F7F" w:themeColor="text1" w:themeTint="80"/>
+          <w:highlight w:val="lightGray"/>
+        </w:rPr>
         <w:t>1</w:t>
       </w:r>
       <w:r>
@@ -2904,8 +2909,8 @@
           <w:u w:val="single"/>
         </w:rPr>
       </w:pPr>
-      <w:bookmarkStart w:id="10" w:name="OLE_LINK1"/>
-      <w:bookmarkStart w:id="11" w:name="OLE_LINK2"/>
+      <w:bookmarkStart w:id="11" w:name="OLE_LINK1"/>
+      <w:bookmarkStart w:id="12" w:name="OLE_LINK2"/>
       <w:r>
         <w:rPr>
           <w:rFonts w:ascii="Candara" w:hAnsi="Candara" w:cstheme="minorHAnsi"/>
@@ -2915,8 +2920,8 @@
         </w:rPr>
         <w:t xml:space="preserve">Mercedes-Benz </w:t>
       </w:r>
-      <w:bookmarkEnd w:id="10"/>
       <w:bookmarkEnd w:id="11"/>
+      <w:bookmarkEnd w:id="12"/>
       <w:r>
         <w:rPr>
           <w:rFonts w:ascii="Candara" w:hAnsi="Candara" w:cstheme="minorHAnsi"/>
@@ -2943,8 +2948,8 @@
           <w:bCs/>
         </w:rPr>
       </w:pPr>
-      <w:bookmarkStart w:id="12" w:name="OLE_LINK11"/>
-      <w:bookmarkStart w:id="13" w:name="OLE_LINK12"/>
+      <w:bookmarkStart w:id="13" w:name="OLE_LINK11"/>
+      <w:bookmarkStart w:id="14" w:name="OLE_LINK12"/>
       <w:r>
         <w:rPr>
           <w:rFonts w:ascii="Candara" w:hAnsi="Candara" w:cstheme="minorHAnsi"/>
@@ -3026,8 +3031,6 @@
           <w:rFonts w:ascii="Candara" w:hAnsi="Candara" w:cstheme="minorHAnsi"/>
         </w:rPr>
       </w:pPr>
-      <w:bookmarkStart w:id="14" w:name="_GoBack"/>
-      <w:bookmarkEnd w:id="14"/>
     </w:p>
     <w:p>
       <w:pPr>
@@ -3388,17 +3391,11 @@
         <w:rPr>
           <w:rFonts w:ascii="Candara" w:hAnsi="Candara" w:cstheme="minorHAnsi"/>
         </w:rPr>
-        <w:t>-Fuzzy Search</w:t>
-      </w:r>
-      <w:r>
-        <w:rPr>
-          <w:rFonts w:ascii="Candara" w:hAnsi="Candara" w:cstheme="minorHAnsi"/>
-        </w:rPr>
-        <w:t>), Postgres dB, Docker, Network error handling.</w:t>
+        <w:t>-Fuzzy Search), Postgres dB, Docker, Network error handling.</w:t>
       </w:r>
     </w:p>
-    <w:bookmarkEnd w:id="12"/>
     <w:bookmarkEnd w:id="13"/>
+    <w:bookmarkEnd w:id="14"/>
     <w:p>
       <w:pPr>
         <w:spacing w:after="0"/>

</xml_diff>

<commit_message>
updated resume-removed notice period
</commit_message>
<xml_diff>
--- a/assets/pdf/Resume_Nikhil_Kumar_Sharma.docx
+++ b/assets/pdf/Resume_Nikhil_Kumar_Sharma.docx
@@ -61,34 +61,6 @@
                 <w:rFonts w:ascii="Candara" w:hAnsi="Candara" w:cstheme="minorHAnsi"/>
                 <w:sz w:val="24"/>
               </w:rPr>
-              <w:t>Manager</w:t>
-            </w:r>
-            <w:r>
-              <w:rPr>
-                <w:rFonts w:ascii="Candara" w:hAnsi="Candara" w:cstheme="minorHAnsi"/>
-                <w:sz w:val="24"/>
-              </w:rPr>
-              <w:t xml:space="preserve"> </w:t>
-            </w:r>
-            <w:r>
-              <w:rPr>
-                <w:rFonts w:ascii="Candara" w:hAnsi="Candara" w:cstheme="minorHAnsi"/>
-                <w:sz w:val="24"/>
-              </w:rPr>
-              <w:t>-</w:t>
-            </w:r>
-            <w:r>
-              <w:rPr>
-                <w:rFonts w:ascii="Candara" w:hAnsi="Candara" w:cstheme="minorHAnsi"/>
-                <w:sz w:val="24"/>
-              </w:rPr>
-              <w:t xml:space="preserve"> </w:t>
-            </w:r>
-            <w:r>
-              <w:rPr>
-                <w:rFonts w:ascii="Candara" w:hAnsi="Candara" w:cstheme="minorHAnsi"/>
-                <w:sz w:val="24"/>
-              </w:rPr>
               <w:t>Data Scientist</w:t>
             </w:r>
           </w:p>
@@ -127,6 +99,16 @@
           <w:tcPr>
             <w:tcW w:w="5400" w:type="dxa"/>
           </w:tcPr>
+          <w:p>
+            <w:pPr>
+              <w:rPr>
+                <w:rFonts w:ascii="Candara" w:hAnsi="Candara" w:cstheme="minorHAnsi"/>
+                <w:b/>
+                <w:sz w:val="20"/>
+                <w:szCs w:val="20"/>
+              </w:rPr>
+            </w:pPr>
+          </w:p>
           <w:p>
             <w:pPr>
               <w:rPr>
@@ -300,26 +282,6 @@
               </w:r>
             </w:hyperlink>
           </w:p>
-          <w:p>
-            <w:pPr>
-              <w:jc w:val="right"/>
-              <w:rPr>
-                <w:rFonts w:ascii="Candara" w:hAnsi="Candara" w:cstheme="minorHAnsi"/>
-                <w:b/>
-                <w:sz w:val="20"/>
-                <w:szCs w:val="20"/>
-              </w:rPr>
-            </w:pPr>
-            <w:r>
-              <w:rPr>
-                <w:rFonts w:ascii="Candara" w:hAnsi="Candara" w:cstheme="minorHAnsi"/>
-                <w:b/>
-                <w:sz w:val="21"/>
-                <w:szCs w:val="24"/>
-              </w:rPr>
-              <w:t>Notice Period: 45 Days</w:t>
-            </w:r>
-          </w:p>
         </w:tc>
       </w:tr>
     </w:tbl>
@@ -817,6 +779,8 @@
         </w:rPr>
         <w:t xml:space="preserve"> success.</w:t>
       </w:r>
+      <w:bookmarkStart w:id="7" w:name="_GoBack"/>
+      <w:bookmarkEnd w:id="7"/>
     </w:p>
     <w:bookmarkEnd w:id="4"/>
     <w:bookmarkEnd w:id="5"/>
@@ -978,7 +942,7 @@
                 <w:bCs/>
               </w:rPr>
             </w:pPr>
-            <w:bookmarkStart w:id="7" w:name="_Hlk159578511"/>
+            <w:bookmarkStart w:id="8" w:name="_Hlk159578511"/>
             <w:r>
               <w:rPr>
                 <w:rFonts w:ascii="Candara" w:hAnsi="Candara" w:cstheme="minorHAnsi"/>
@@ -1744,7 +1708,7 @@
           </w:p>
         </w:tc>
       </w:tr>
-      <w:bookmarkEnd w:id="7"/>
+      <w:bookmarkEnd w:id="8"/>
     </w:tbl>
     <w:p>
       <w:pPr>
@@ -2082,8 +2046,8 @@
           <w:rFonts w:ascii="Candara" w:hAnsi="Candara" w:cstheme="minorHAnsi"/>
         </w:rPr>
       </w:pPr>
-      <w:bookmarkStart w:id="8" w:name="OLE_LINK9"/>
-      <w:bookmarkStart w:id="9" w:name="OLE_LINK10"/>
+      <w:bookmarkStart w:id="9" w:name="OLE_LINK9"/>
+      <w:bookmarkStart w:id="10" w:name="OLE_LINK10"/>
       <w:r>
         <w:rPr>
           <w:rFonts w:ascii="Candara" w:hAnsi="Candara" w:cstheme="minorHAnsi"/>
@@ -2621,8 +2585,8 @@
         <w:t>, etc.</w:t>
       </w:r>
     </w:p>
-    <w:bookmarkEnd w:id="8"/>
     <w:bookmarkEnd w:id="9"/>
+    <w:bookmarkEnd w:id="10"/>
     <w:p>
       <w:pPr>
         <w:pStyle w:val="ListParagraph"/>
@@ -2814,8 +2778,6 @@
         </w:rPr>
         <w:t xml:space="preserve">       </w:t>
       </w:r>
-      <w:bookmarkStart w:id="10" w:name="_GoBack"/>
-      <w:bookmarkEnd w:id="10"/>
       <w:r>
         <w:rPr>
           <w:rFonts w:ascii="Candara" w:eastAsia="Calibri" w:hAnsi="Candara" w:cstheme="minorHAnsi"/>
@@ -3252,23 +3214,13 @@
         </w:rPr>
         <w:t xml:space="preserve"> | </w:t>
       </w:r>
-      <w:proofErr w:type="spellStart"/>
-      <w:r>
-        <w:rPr>
-          <w:rFonts w:ascii="Candara" w:hAnsi="Candara" w:cstheme="minorHAnsi"/>
-          <w:b/>
-          <w:bCs/>
-        </w:rPr>
-        <w:t>Cron</w:t>
-      </w:r>
-      <w:proofErr w:type="spellEnd"/>
-      <w:r>
-        <w:rPr>
-          <w:rFonts w:ascii="Candara" w:hAnsi="Candara" w:cstheme="minorHAnsi"/>
-          <w:b/>
-          <w:bCs/>
-        </w:rPr>
-        <w:t xml:space="preserve"> Job triggered daily at 00:00</w:t>
+      <w:r>
+        <w:rPr>
+          <w:rFonts w:ascii="Candara" w:hAnsi="Candara" w:cstheme="minorHAnsi"/>
+          <w:b/>
+          <w:bCs/>
+        </w:rPr>
+        <w:t>Cron Job triggered daily at 00:00</w:t>
       </w:r>
     </w:p>
     <w:p>

</xml_diff>